<commit_message>
Some text and pics added to the mission.html. TODO: some more text for lady Java and HTML&CSS.
</commit_message>
<xml_diff>
--- a/Content.docx
+++ b/Content.docx
@@ -9,19 +9,11 @@
           <w:lang w:val="en-US"/>
         </w:rPr>
       </w:pPr>
-      <w:proofErr w:type="spellStart"/>
-      <w:r>
-        <w:rPr>
-          <w:lang w:val="en-US"/>
-        </w:rPr>
-        <w:t>SuperUni</w:t>
-      </w:r>
-      <w:proofErr w:type="spellEnd"/>
-      <w:r>
-        <w:rPr>
-          <w:lang w:val="en-US"/>
-        </w:rPr>
-        <w:t xml:space="preserve"> texts</w:t>
+      <w:r>
+        <w:rPr>
+          <w:lang w:val="en-US"/>
+        </w:rPr>
+        <w:t>SuperUni texts</w:t>
       </w:r>
     </w:p>
     <w:p>
@@ -130,6 +122,81 @@
     </w:p>
     <w:p>
       <w:pPr>
+        <w:jc w:val="both"/>
+      </w:pPr>
+    </w:p>
+    <w:p>
+      <w:pPr>
+        <w:jc w:val="both"/>
+      </w:pPr>
+    </w:p>
+    <w:p>
+      <w:pPr>
+        <w:jc w:val="both"/>
+      </w:pPr>
+    </w:p>
+    <w:p>
+      <w:pPr>
+        <w:jc w:val="both"/>
+      </w:pPr>
+    </w:p>
+    <w:p>
+      <w:pPr>
+        <w:jc w:val="both"/>
+      </w:pPr>
+    </w:p>
+    <w:p>
+      <w:pPr>
+        <w:jc w:val="both"/>
+      </w:pPr>
+    </w:p>
+    <w:p>
+      <w:pPr>
+        <w:jc w:val="both"/>
+      </w:pPr>
+    </w:p>
+    <w:p>
+      <w:pPr>
+        <w:jc w:val="both"/>
+      </w:pPr>
+    </w:p>
+    <w:p>
+      <w:pPr>
+        <w:jc w:val="both"/>
+      </w:pPr>
+    </w:p>
+    <w:p>
+      <w:pPr>
+        <w:jc w:val="both"/>
+      </w:pPr>
+    </w:p>
+    <w:p>
+      <w:pPr>
+        <w:jc w:val="both"/>
+      </w:pPr>
+    </w:p>
+    <w:p>
+      <w:pPr>
+        <w:jc w:val="both"/>
+      </w:pPr>
+    </w:p>
+    <w:p>
+      <w:pPr>
+        <w:jc w:val="both"/>
+      </w:pPr>
+    </w:p>
+    <w:p>
+      <w:pPr>
+        <w:jc w:val="both"/>
+      </w:pPr>
+    </w:p>
+    <w:p>
+      <w:pPr>
+        <w:jc w:val="both"/>
+      </w:pPr>
+    </w:p>
+    <w:p>
+      <w:pPr>
         <w:pStyle w:val="Heading1"/>
         <w:rPr>
           <w:lang w:val="en-US"/>
@@ -139,6 +206,7 @@
         <w:rPr>
           <w:lang w:val="en-US"/>
         </w:rPr>
+        <w:lastRenderedPageBreak/>
         <w:t>Sir Sharp</w:t>
       </w:r>
     </w:p>
@@ -161,21 +229,7 @@
           <w:lang w:val="en-US"/>
         </w:rPr>
         <w:tab/>
-        <w:t xml:space="preserve">Sir Sharp is an English count, who gained his title (sir), while fighting on the side of the </w:t>
-      </w:r>
-      <w:proofErr w:type="spellStart"/>
-      <w:r>
-        <w:rPr>
-          <w:lang w:val="en-US"/>
-        </w:rPr>
-        <w:t>Microsort</w:t>
-      </w:r>
-      <w:proofErr w:type="spellEnd"/>
-      <w:r>
-        <w:rPr>
-          <w:lang w:val="en-US"/>
-        </w:rPr>
-        <w:t xml:space="preserve"> Empire. But after irreconcilable differences with his emperor (Willie Gates, who never allowed him to go open source), he decided to retire from his duties and moved to Transylvania, keeping his titles, but still not open source (because … you know these confidentiality contracts every</w:t>
+        <w:t>Sir Sharp is an English count, who gained his title (sir), while fighting on the side of the Microsort Empire. But after irreconcilable differences with his emperor (Willie Gates, who never allowed him to go open source), he decided to retire from his duties and moved to Transylvania, keeping his titles, but still not open source (because … you know these confidentiality contracts every</w:t>
       </w:r>
       <w:r>
         <w:rPr>
@@ -214,26 +268,227 @@
         <w:rPr>
           <w:lang w:val="en-US"/>
         </w:rPr>
-        <w:t xml:space="preserve">The masters will introduce a lot of information about the different tribes and also techniques </w:t>
-      </w:r>
-      <w:r>
-        <w:rPr>
-          <w:lang w:val="en-US"/>
-        </w:rPr>
-        <w:t>how to try and catch them</w:t>
-      </w:r>
-      <w:r>
-        <w:rPr>
-          <w:lang w:val="en-US"/>
-        </w:rPr>
-        <w:t xml:space="preserve">, how to exploit them and how to use them as our allies. The most powerful weapon in </w:t>
-      </w:r>
+        <w:t>The masters will introduce a lot of information about the different tribes and also techniques how to try and catch them, how to exploit them and how to use them as our allies. The most powerful weapon in this laboratory, which is kind of mandatory is the debugger and if want to be well prepared, you must be very well familiar with it.</w:t>
+      </w:r>
+    </w:p>
+    <w:p>
+      <w:pPr>
+        <w:jc w:val="both"/>
+        <w:rPr>
+          <w:lang w:val="en-US"/>
+        </w:rPr>
+      </w:pPr>
+    </w:p>
+    <w:p>
+      <w:pPr>
+        <w:pStyle w:val="Title"/>
+        <w:rPr>
+          <w:sz w:val="36"/>
+          <w:szCs w:val="36"/>
+        </w:rPr>
+      </w:pPr>
+      <w:r>
+        <w:rPr>
+          <w:sz w:val="36"/>
+          <w:szCs w:val="36"/>
+        </w:rPr>
+        <w:t>Сър Шарп</w:t>
+      </w:r>
+    </w:p>
+    <w:p/>
+    <w:p>
+      <w:r>
+        <w:tab/>
+        <w:t xml:space="preserve">Сър Шарп е английски граф, който спечелил титлата си (сър), докато се сражавал на страната на Империята Майкросорт. Но след непреодолими разминавания в идеите с императора (Уили Гейтс, който никога не му позволи да излезне </w:t>
+      </w:r>
+      <w:r>
+        <w:rPr>
+          <w:lang w:val="en-US"/>
+        </w:rPr>
+        <w:t>open source</w:t>
+      </w:r>
+      <w:r>
+        <w:t>)</w:t>
+      </w:r>
+      <w:r>
+        <w:rPr>
+          <w:lang w:val="en-US"/>
+        </w:rPr>
+        <w:t xml:space="preserve">, </w:t>
+      </w:r>
+      <w:r>
+        <w:t xml:space="preserve">той реши да напусне и се премести да живее в Трансилвания, запазвайки титлите си, но все още не е </w:t>
+      </w:r>
+      <w:r>
+        <w:rPr>
+          <w:lang w:val="en-US"/>
+        </w:rPr>
+        <w:t>open source</w:t>
+      </w:r>
+      <w:r>
+        <w:t xml:space="preserve"> (заради договорите за фирмена тайна и конфеденциалност, които беше подписал). Той все е много силен и влиятелен, но също така доста добре организиран и предвидим (</w:t>
+      </w:r>
+      <w:r>
+        <w:t>разбира се и само ако си добре запознат с навиците му</w:t>
+      </w:r>
+      <w:r>
+        <w:t>)</w:t>
+      </w:r>
+      <w:r>
+        <w:t>. Ако го опознаем добре имаме всички шансове да го победим. Но не си мислете, че това е лесна задача. Сър Шарп използва влиянието си за да привлече на него страна племената на ексепшъните, на битовете (известни с това, че имат само 2 имена г-н. Бит и г-жа Би) и на циклите (много важно племе, с което ако не сме запознати добре е безмислено да се влиза в битка).</w:t>
+      </w:r>
+    </w:p>
+    <w:p>
+      <w:r>
+        <w:tab/>
+        <w:t xml:space="preserve">За нашите цели, ще се подготвяте в супер модерната ни и скъпа лаборатория Вижюал Студио, където нашият екип ще ви запознае със силните и слабите страни на Сър Шарп. </w:t>
+      </w:r>
+      <w:r>
+        <w:t xml:space="preserve">По време на тренировъчния процес ще ви бъде преодставена много информация за различните племена, а също така и техники как да ги подмамваме и заловяваме (английският термин, който използва Шарп е </w:t>
+      </w:r>
+      <w:r>
+        <w:rPr>
+          <w:lang w:val="en-US"/>
+        </w:rPr>
+        <w:t xml:space="preserve">try and catch </w:t>
+      </w:r>
+      <w:r>
+        <w:t>и може би по-добре описва подхода към тях), как да ги използваме и как да ги привлечем на наша страна. Най-силното оръжие в лабораторията, без което тренировките ни са обречени на провал е така нареченият дебъгер и ако искате да сте добре подготвени, трябва да се запознаете с него от самото начало.</w:t>
+      </w:r>
+    </w:p>
+    <w:p>
+      <w:pPr>
+        <w:jc w:val="both"/>
+        <w:rPr>
+          <w:lang w:val="en-US"/>
+        </w:rPr>
+      </w:pPr>
+    </w:p>
+    <w:p>
+      <w:pPr>
+        <w:jc w:val="both"/>
+        <w:rPr>
+          <w:lang w:val="en-US"/>
+        </w:rPr>
+      </w:pPr>
+    </w:p>
+    <w:p>
+      <w:pPr>
+        <w:jc w:val="both"/>
+        <w:rPr>
+          <w:lang w:val="en-US"/>
+        </w:rPr>
+      </w:pPr>
+    </w:p>
+    <w:p>
+      <w:pPr>
+        <w:jc w:val="both"/>
+        <w:rPr>
+          <w:lang w:val="en-US"/>
+        </w:rPr>
+      </w:pPr>
+    </w:p>
+    <w:p>
+      <w:pPr>
+        <w:jc w:val="both"/>
+        <w:rPr>
+          <w:lang w:val="en-US"/>
+        </w:rPr>
+      </w:pPr>
+    </w:p>
+    <w:p>
+      <w:pPr>
+        <w:jc w:val="both"/>
+        <w:rPr>
+          <w:lang w:val="en-US"/>
+        </w:rPr>
+      </w:pPr>
+    </w:p>
+    <w:p>
+      <w:pPr>
+        <w:jc w:val="both"/>
+        <w:rPr>
+          <w:lang w:val="en-US"/>
+        </w:rPr>
+      </w:pPr>
+    </w:p>
+    <w:p>
+      <w:pPr>
+        <w:pStyle w:val="Heading1"/>
+        <w:rPr>
+          <w:lang w:val="en-US"/>
+        </w:rPr>
+      </w:pPr>
       <w:r>
         <w:rPr>
           <w:lang w:val="en-US"/>
         </w:rPr>
         <w:lastRenderedPageBreak/>
-        <w:t>this laboratory, which is kind of mandatory is the debugger and if want to be well prepared, you must be very well familiar with it.</w:t>
+        <w:t>JavaScript</w:t>
+      </w:r>
+    </w:p>
+    <w:p>
+      <w:pPr>
+        <w:rPr>
+          <w:lang w:val="en-US"/>
+        </w:rPr>
+      </w:pPr>
+    </w:p>
+    <w:p>
+      <w:pPr>
+        <w:jc w:val="both"/>
+        <w:rPr>
+          <w:lang w:val="en-US"/>
+        </w:rPr>
+      </w:pPr>
+      <w:r>
+        <w:rPr>
+          <w:lang w:val="en-US"/>
+        </w:rPr>
+        <w:tab/>
+        <w:t xml:space="preserve">JavaScript  (also known as JokerScript, Js or simply Joker) lives in the North (beyond the Wall). He is unpredictable, unorganized, sometimes unreasonable and chaotic and at the very same time very powerful and influential. He can be very convincing and seductive and this is why people are using his services a lot nowadays. He is nephew of lady Java, but the differences between them are more than the </w:t>
+      </w:r>
+      <w:r>
+        <w:rPr>
+          <w:lang w:val="en-US"/>
+        </w:rPr>
+        <w:t>similarities</w:t>
+      </w:r>
+      <w:r>
+        <w:rPr>
+          <w:lang w:val="en-US"/>
+        </w:rPr>
+        <w:t xml:space="preserve">. Very often he is involved into an alliance with the boring king of Web kingdom – HTML and his beautiful prinCeSS Celestia (also known as CSS). This alliance </w:t>
+      </w:r>
+      <w:r>
+        <w:rPr>
+          <w:lang w:val="en-US"/>
+        </w:rPr>
+        <w:t>has produced</w:t>
+      </w:r>
+      <w:r>
+        <w:rPr>
+          <w:lang w:val="en-US"/>
+        </w:rPr>
+        <w:t xml:space="preserve"> a lot of mighty and powerful applications. </w:t>
+      </w:r>
+      <w:r>
+        <w:rPr>
+          <w:lang w:val="en-US"/>
+        </w:rPr>
+        <w:t>So if we want to defeat the Joker we first</w:t>
+      </w:r>
+      <w:r>
+        <w:rPr>
+          <w:lang w:val="en-US"/>
+        </w:rPr>
+        <w:t xml:space="preserve"> </w:t>
+      </w:r>
+      <w:r>
+        <w:rPr>
+          <w:lang w:val="en-US"/>
+        </w:rPr>
+        <w:t>have to be able to deal properly with HTML and CSS. But even if we have already lured them on our side, the Joker himself is still very powerful. We will need a special approach to him. For this purpose we have created additional training grounds like our spaceship WebStorm, the Sublime submarine and others, but of course you can choose to train in the main laboratory Visual Studio.</w:t>
       </w:r>
     </w:p>
     <w:p>
@@ -247,309 +502,111 @@
     <w:p>
       <w:pPr>
         <w:pStyle w:val="Heading1"/>
-        <w:rPr>
-          <w:lang w:val="en-US"/>
-        </w:rPr>
-      </w:pPr>
-      <w:r>
-        <w:rPr>
-          <w:lang w:val="en-US"/>
-        </w:rPr>
-        <w:t>JavaScript</w:t>
-      </w:r>
-    </w:p>
-    <w:p>
-      <w:pPr>
-        <w:rPr>
-          <w:lang w:val="en-US"/>
-        </w:rPr>
-      </w:pPr>
-    </w:p>
-    <w:p>
-      <w:pPr>
-        <w:jc w:val="both"/>
-        <w:rPr>
-          <w:lang w:val="en-US"/>
-        </w:rPr>
-      </w:pPr>
-      <w:r>
-        <w:rPr>
-          <w:lang w:val="en-US"/>
-        </w:rPr>
+      </w:pPr>
+      <w:r>
+        <w:t>ДжаваСкрипт</w:t>
+      </w:r>
+    </w:p>
+    <w:p>
+      <w:r>
         <w:tab/>
       </w:r>
-      <w:proofErr w:type="gramStart"/>
-      <w:r>
-        <w:rPr>
-          <w:lang w:val="en-US"/>
-        </w:rPr>
-        <w:t>JavaScript  (</w:t>
-      </w:r>
-      <w:proofErr w:type="gramEnd"/>
-      <w:r>
-        <w:rPr>
-          <w:lang w:val="en-US"/>
-        </w:rPr>
-        <w:t xml:space="preserve">also known as </w:t>
-      </w:r>
-      <w:proofErr w:type="spellStart"/>
-      <w:r>
-        <w:rPr>
-          <w:lang w:val="en-US"/>
-        </w:rPr>
-        <w:t>JokerScript</w:t>
-      </w:r>
-      <w:proofErr w:type="spellEnd"/>
-      <w:r>
-        <w:rPr>
-          <w:lang w:val="en-US"/>
-        </w:rPr>
-        <w:t xml:space="preserve">, </w:t>
-      </w:r>
-      <w:proofErr w:type="spellStart"/>
-      <w:r>
-        <w:rPr>
-          <w:lang w:val="en-US"/>
-        </w:rPr>
-        <w:t>Js</w:t>
-      </w:r>
-      <w:proofErr w:type="spellEnd"/>
-      <w:r>
-        <w:rPr>
-          <w:lang w:val="en-US"/>
-        </w:rPr>
-        <w:t xml:space="preserve"> or simply Joker) lives in the North (beyond the Wall). He is unpredictable, unorganized, sometimes unreasonable and chaotic and at the very same time very powerful and influential. He can be very convincing and seductive and this is why people are using his services a lot nowadays. He is nephew of lady Java, but the differences between them are more than the </w:t>
-      </w:r>
-      <w:r>
-        <w:rPr>
-          <w:lang w:val="en-US"/>
-        </w:rPr>
-        <w:t>similarities</w:t>
-      </w:r>
-      <w:r>
-        <w:rPr>
-          <w:lang w:val="en-US"/>
-        </w:rPr>
-        <w:t xml:space="preserve">. Very often he is involved into an alliance with the boring king of Web kingdom – HTML and his beautiful </w:t>
-      </w:r>
-      <w:proofErr w:type="spellStart"/>
-      <w:r>
-        <w:rPr>
-          <w:lang w:val="en-US"/>
-        </w:rPr>
-        <w:t>prinCeSS</w:t>
-      </w:r>
-      <w:proofErr w:type="spellEnd"/>
-      <w:r>
-        <w:rPr>
-          <w:lang w:val="en-US"/>
-        </w:rPr>
-        <w:t xml:space="preserve"> </w:t>
-      </w:r>
-      <w:proofErr w:type="spellStart"/>
-      <w:r>
-        <w:rPr>
-          <w:lang w:val="en-US"/>
-        </w:rPr>
-        <w:t>Celestia</w:t>
-      </w:r>
-      <w:proofErr w:type="spellEnd"/>
-      <w:r>
-        <w:rPr>
-          <w:lang w:val="en-US"/>
-        </w:rPr>
-        <w:t xml:space="preserve"> (also known as CSS). This alliance </w:t>
-      </w:r>
-      <w:r>
-        <w:rPr>
-          <w:lang w:val="en-US"/>
-        </w:rPr>
-        <w:t>has produced</w:t>
-      </w:r>
-      <w:r>
-        <w:rPr>
-          <w:lang w:val="en-US"/>
-        </w:rPr>
-        <w:t xml:space="preserve"> a lot of mighty and powerful applications. </w:t>
-      </w:r>
-      <w:r>
-        <w:rPr>
-          <w:lang w:val="en-US"/>
-        </w:rPr>
-        <w:t>So if we want to defeat the Joker we first</w:t>
-      </w:r>
-      <w:r>
-        <w:rPr>
-          <w:lang w:val="en-US"/>
-        </w:rPr>
-        <w:t xml:space="preserve"> </w:t>
-      </w:r>
-      <w:r>
-        <w:rPr>
-          <w:lang w:val="en-US"/>
-        </w:rPr>
-        <w:t xml:space="preserve">have to be able to deal properly with HTML and CSS. But even if we have already lured them on our side, the Joker himself is still very powerful. We will need a special approach to him. For this purpose we have created additional training grounds like our spaceship </w:t>
-      </w:r>
-      <w:proofErr w:type="spellStart"/>
-      <w:r>
-        <w:rPr>
-          <w:lang w:val="en-US"/>
-        </w:rPr>
-        <w:t>WebStorm</w:t>
-      </w:r>
-      <w:proofErr w:type="spellEnd"/>
-      <w:r>
-        <w:rPr>
-          <w:lang w:val="en-US"/>
-        </w:rPr>
-        <w:t>, the Sublime submarine and others, but of course you can choose to train in the main laboratory Visual Studio.</w:t>
-      </w:r>
-    </w:p>
-    <w:p>
-      <w:pPr>
-        <w:jc w:val="both"/>
-        <w:rPr>
-          <w:lang w:val="en-US"/>
-        </w:rPr>
-      </w:pPr>
-    </w:p>
-    <w:p>
-      <w:pPr>
-        <w:pStyle w:val="Heading1"/>
-        <w:rPr>
-          <w:lang w:val="en-US"/>
-        </w:rPr>
-      </w:pPr>
-      <w:r>
-        <w:rPr>
-          <w:lang w:val="en-US"/>
-        </w:rPr>
-        <w:t>HTML &amp; CSS</w:t>
-      </w:r>
-    </w:p>
-    <w:p>
-      <w:pPr>
-        <w:rPr>
-          <w:lang w:val="en-US"/>
-        </w:rPr>
-      </w:pPr>
-    </w:p>
-    <w:p>
-      <w:pPr>
-        <w:rPr>
-          <w:lang w:val="en-US"/>
-        </w:rPr>
-      </w:pPr>
-      <w:r>
-        <w:rPr>
-          <w:lang w:val="en-US"/>
-        </w:rPr>
+    </w:p>
+    <w:p>
+      <w:r>
         <w:tab/>
-        <w:t xml:space="preserve">The boring but mighty king HTML rules the great kingdom of Web (sometimes referred as World Wide Web or simply WWW) together with his beautiful daughter </w:t>
-      </w:r>
-      <w:proofErr w:type="spellStart"/>
-      <w:r>
-        <w:rPr>
-          <w:lang w:val="en-US"/>
-        </w:rPr>
-        <w:t>prinCeSS</w:t>
-      </w:r>
-      <w:proofErr w:type="spellEnd"/>
-      <w:r>
-        <w:rPr>
-          <w:lang w:val="en-US"/>
-        </w:rPr>
-        <w:t xml:space="preserve"> </w:t>
-      </w:r>
-      <w:proofErr w:type="spellStart"/>
-      <w:r>
-        <w:rPr>
-          <w:lang w:val="en-US"/>
-        </w:rPr>
-        <w:t>Celestia</w:t>
-      </w:r>
-      <w:proofErr w:type="spellEnd"/>
-      <w:r>
-        <w:rPr>
-          <w:lang w:val="en-US"/>
-        </w:rPr>
-        <w:t xml:space="preserve"> (or simply known as CSS). At the very beginning king HTML ruled by himself by simple but strict rules. Some of these rules changed over the years, some evolved, some were deprecated, but for all these years the remained strict and simple … and everything was looking boring and annoying. That is why he asked his creative daughter to decorate his rules. She started creating and decorating rule after rule, but she was so talented and gifted and created s</w:t>
+        <w:t xml:space="preserve">ДжаваСкрипт (още познат като ДжокерСкрипт, </w:t>
+      </w:r>
+      <w:r>
+        <w:rPr>
+          <w:lang w:val="en-US"/>
+        </w:rPr>
+        <w:t xml:space="preserve">Js </w:t>
+      </w:r>
+      <w:r>
+        <w:t xml:space="preserve">или просто Джокер) живее на север (отвъд Вала). Той е непредсказуем, неорганизиран, понякога безпричинен и хаотичен и в същото време много силен и влиятелен. Може да бъде много </w:t>
+      </w:r>
+      <w:r>
+        <w:t xml:space="preserve">убедителен и съблазнителен и заради това хората използват услигите му в наши дни. Той е племенник </w:t>
+      </w:r>
+      <w:r>
+        <w:t xml:space="preserve">на лейди Джава, но разликите между тях са повече, отколкото приликите. Много често Джокерът е въвличан в съюз със скучният крал на кралство Уеб – </w:t>
+      </w:r>
+      <w:r>
+        <w:rPr>
+          <w:lang w:val="en-US"/>
+        </w:rPr>
+        <w:t>HTML</w:t>
+      </w:r>
+      <w:r>
+        <w:t xml:space="preserve"> и хубавата му принцеса Селестиа (позната и само като </w:t>
+      </w:r>
+      <w:r>
+        <w:rPr>
+          <w:lang w:val="en-US"/>
+        </w:rPr>
+        <w:t>CSS</w:t>
+      </w:r>
+      <w:r>
+        <w:t>)</w:t>
+      </w:r>
+      <w:r>
+        <w:rPr>
+          <w:lang w:val="en-US"/>
+        </w:rPr>
+        <w:t xml:space="preserve">. </w:t>
+      </w:r>
+      <w:r>
+        <w:t xml:space="preserve">Тези </w:t>
       </w:r>
       <w:bookmarkStart w:id="0" w:name="_GoBack"/>
       <w:bookmarkEnd w:id="0"/>
-      <w:r>
-        <w:rPr>
-          <w:lang w:val="en-US"/>
-        </w:rPr>
-        <w:t>o much work in such short time, that was hard to be followed by everyone in the kingdom. And for that reason some different interpretations showed up in different provinces of the kingdom (just like the different dialects spoken of the very same language)</w:t>
-      </w:r>
-      <w:r>
-        <w:rPr>
-          <w:lang w:val="en-US"/>
-        </w:rPr>
-        <w:t xml:space="preserve">. Everything was still very understandable, but king HTML didn’t like at all that in </w:t>
-      </w:r>
-      <w:proofErr w:type="spellStart"/>
-      <w:r>
-        <w:rPr>
-          <w:lang w:val="en-US"/>
-        </w:rPr>
-        <w:t>Zilla</w:t>
-      </w:r>
-      <w:proofErr w:type="spellEnd"/>
-      <w:r>
-        <w:rPr>
-          <w:lang w:val="en-US"/>
-        </w:rPr>
-        <w:t xml:space="preserve"> province some of his rules looked a bit different than in </w:t>
-      </w:r>
-      <w:proofErr w:type="spellStart"/>
-      <w:r>
-        <w:rPr>
-          <w:lang w:val="en-US"/>
-        </w:rPr>
-        <w:t>Goole</w:t>
-      </w:r>
-      <w:proofErr w:type="spellEnd"/>
-      <w:r>
-        <w:rPr>
-          <w:lang w:val="en-US"/>
-        </w:rPr>
-        <w:t xml:space="preserve"> province. But that what pissed him off most were the interpretations of </w:t>
-      </w:r>
-      <w:proofErr w:type="spellStart"/>
-      <w:r>
-        <w:rPr>
-          <w:lang w:val="en-US"/>
-        </w:rPr>
-        <w:t>Microsort’s</w:t>
-      </w:r>
-      <w:proofErr w:type="spellEnd"/>
-      <w:r>
-        <w:rPr>
-          <w:lang w:val="en-US"/>
-        </w:rPr>
-        <w:t xml:space="preserve"> Empire province Exploiter. So called up a meeting of all the big governors into the kingdom and required from them to came up with unanimous decision, how will his rules like everywhere in the Web kingdom. </w:t>
-      </w:r>
-      <w:r>
-        <w:rPr>
-          <w:lang w:val="en-US"/>
-        </w:rPr>
-        <w:t xml:space="preserve">And this is how it started – the greatest and longest work on king’s rules. Everybody wanted to take part of it, but not everybody was allowed to. And of course everything was controlled by the king and the </w:t>
-      </w:r>
-      <w:proofErr w:type="spellStart"/>
-      <w:r>
-        <w:rPr>
-          <w:lang w:val="en-US"/>
-        </w:rPr>
-        <w:t>prinCeSS</w:t>
-      </w:r>
-      <w:proofErr w:type="spellEnd"/>
-      <w:r>
-        <w:rPr>
-          <w:lang w:val="en-US"/>
-        </w:rPr>
-        <w:t xml:space="preserve">. The introduced two validators (one for his and other for hers rules), where everybody could check by himself if he is interpreting the rules correctly. </w:t>
+    </w:p>
+    <w:p>
+      <w:pPr>
+        <w:pStyle w:val="Heading1"/>
+        <w:rPr>
+          <w:lang w:val="en-US"/>
+        </w:rPr>
+      </w:pPr>
+      <w:r>
+        <w:rPr>
+          <w:lang w:val="en-US"/>
+        </w:rPr>
+        <w:t>HTML &amp; CSS</w:t>
+      </w:r>
+    </w:p>
+    <w:p>
+      <w:pPr>
+        <w:rPr>
+          <w:lang w:val="en-US"/>
+        </w:rPr>
+      </w:pPr>
+    </w:p>
+    <w:p>
+      <w:pPr>
+        <w:rPr>
+          <w:lang w:val="en-US"/>
+        </w:rPr>
+      </w:pPr>
+      <w:r>
+        <w:rPr>
+          <w:lang w:val="en-US"/>
+        </w:rPr>
+        <w:tab/>
+        <w:t>The boring but mighty king HTML rules the great kingdom of Web (sometimes referred as World Wide Web or simply WWW) together with his beautiful daughter prinCeSS Celestia (or simply known as CSS). At the very beginning king HTML ruled by himself by simple but strict rules. Some of these rules changed over the years, some evolved, some were deprecated, but for all these years the remained strict and simple … and everything was looking boring and annoying. That is why he asked his creative daughter to decorate his rules. She started creating and decorating rule after rule, but she was so talented and gifted and created so much work in such short time, that was hard to be followed by everyone in the kingdom. And for that reason some different interpretations showed up in different provinces of the kingdom (just like the different dialects spoken of the very same language)</w:t>
+      </w:r>
+      <w:r>
+        <w:rPr>
+          <w:lang w:val="en-US"/>
+        </w:rPr>
+        <w:t xml:space="preserve">. Everything was still very understandable, but king HTML didn’t like at all that in Zilla province some of his rules looked a bit different than in Goole province. But that what pissed him off most were the interpretations of Microsort’s Empire province Exploiter. So called up a meeting of all the big governors into the kingdom and required from them to came up with unanimous decision, how will his rules like everywhere in the Web kingdom. </w:t>
+      </w:r>
+      <w:r>
+        <w:rPr>
+          <w:lang w:val="en-US"/>
+        </w:rPr>
+        <w:t xml:space="preserve">And this is how it started – the greatest and longest work on king’s rules. Everybody wanted to take part of it, but not everybody was allowed to. And of course everything was controlled by the king and the prinCeSS. The introduced two validators (one for his and other for hers rules), where everybody could check by himself if he is interpreting the rules correctly. </w:t>
       </w:r>
     </w:p>
     <w:p>
@@ -594,7 +651,6 @@
         <w:rPr>
           <w:lang w:val="en-US"/>
         </w:rPr>
-        <w:lastRenderedPageBreak/>
         <w:tab/>
       </w:r>
     </w:p>
@@ -660,15 +716,13 @@
   <w:docDefaults>
     <w:rPrDefault>
       <w:rPr>
-        <w:rFonts w:asciiTheme="minorHAnsi" w:eastAsiaTheme="minorHAnsi" w:hAnsiTheme="minorHAnsi" w:cstheme="minorBidi"/>
-        <w:sz w:val="22"/>
-        <w:szCs w:val="22"/>
+        <w:rFonts w:asciiTheme="minorHAnsi" w:eastAsiaTheme="minorEastAsia" w:hAnsiTheme="minorHAnsi" w:cstheme="minorBidi"/>
         <w:lang w:val="bg-BG" w:eastAsia="en-US" w:bidi="ar-SA"/>
       </w:rPr>
     </w:rPrDefault>
     <w:pPrDefault>
       <w:pPr>
-        <w:spacing w:after="160" w:line="259" w:lineRule="auto"/>
+        <w:spacing w:after="120" w:line="264" w:lineRule="auto"/>
       </w:pPr>
     </w:pPrDefault>
   </w:docDefaults>
@@ -1048,6 +1102,7 @@
   <w:style w:type="paragraph" w:default="1" w:styleId="Normal">
     <w:name w:val="Normal"/>
     <w:qFormat/>
+    <w:rsid w:val="008524D4"/>
   </w:style>
   <w:style w:type="paragraph" w:styleId="Heading1">
     <w:name w:val="heading 1"/>
@@ -1056,11 +1111,11 @@
     <w:link w:val="Heading1Char"/>
     <w:uiPriority w:val="9"/>
     <w:qFormat/>
-    <w:rsid w:val="00447B7E"/>
+    <w:rsid w:val="008524D4"/>
     <w:pPr>
       <w:keepNext/>
       <w:keepLines/>
-      <w:spacing w:before="240" w:after="0"/>
+      <w:spacing w:before="320" w:after="0" w:line="240" w:lineRule="auto"/>
       <w:outlineLvl w:val="0"/>
     </w:pPr>
     <w:rPr>
@@ -1078,18 +1133,184 @@
     <w:uiPriority w:val="9"/>
     <w:unhideWhenUsed/>
     <w:qFormat/>
-    <w:rsid w:val="00C12292"/>
+    <w:rsid w:val="008524D4"/>
+    <w:pPr>
+      <w:keepNext/>
+      <w:keepLines/>
+      <w:spacing w:before="80" w:after="0" w:line="240" w:lineRule="auto"/>
+      <w:outlineLvl w:val="1"/>
+    </w:pPr>
+    <w:rPr>
+      <w:rFonts w:asciiTheme="majorHAnsi" w:eastAsiaTheme="majorEastAsia" w:hAnsiTheme="majorHAnsi" w:cstheme="majorBidi"/>
+      <w:color w:val="404040" w:themeColor="text1" w:themeTint="BF"/>
+      <w:sz w:val="28"/>
+      <w:szCs w:val="28"/>
+    </w:rPr>
+  </w:style>
+  <w:style w:type="paragraph" w:styleId="Heading3">
+    <w:name w:val="heading 3"/>
+    <w:basedOn w:val="Normal"/>
+    <w:next w:val="Normal"/>
+    <w:link w:val="Heading3Char"/>
+    <w:uiPriority w:val="9"/>
+    <w:semiHidden/>
+    <w:unhideWhenUsed/>
+    <w:qFormat/>
+    <w:rsid w:val="008524D4"/>
+    <w:pPr>
+      <w:keepNext/>
+      <w:keepLines/>
+      <w:spacing w:before="40" w:after="0" w:line="240" w:lineRule="auto"/>
+      <w:outlineLvl w:val="2"/>
+    </w:pPr>
+    <w:rPr>
+      <w:rFonts w:asciiTheme="majorHAnsi" w:eastAsiaTheme="majorEastAsia" w:hAnsiTheme="majorHAnsi" w:cstheme="majorBidi"/>
+      <w:color w:val="44546A" w:themeColor="text2"/>
+      <w:sz w:val="24"/>
+      <w:szCs w:val="24"/>
+    </w:rPr>
+  </w:style>
+  <w:style w:type="paragraph" w:styleId="Heading4">
+    <w:name w:val="heading 4"/>
+    <w:basedOn w:val="Normal"/>
+    <w:next w:val="Normal"/>
+    <w:link w:val="Heading4Char"/>
+    <w:uiPriority w:val="9"/>
+    <w:semiHidden/>
+    <w:unhideWhenUsed/>
+    <w:qFormat/>
+    <w:rsid w:val="008524D4"/>
     <w:pPr>
       <w:keepNext/>
       <w:keepLines/>
       <w:spacing w:before="40" w:after="0"/>
-      <w:outlineLvl w:val="1"/>
+      <w:outlineLvl w:val="3"/>
     </w:pPr>
     <w:rPr>
       <w:rFonts w:asciiTheme="majorHAnsi" w:eastAsiaTheme="majorEastAsia" w:hAnsiTheme="majorHAnsi" w:cstheme="majorBidi"/>
-      <w:color w:val="2E74B5" w:themeColor="accent1" w:themeShade="BF"/>
-      <w:sz w:val="26"/>
-      <w:szCs w:val="26"/>
+      <w:sz w:val="22"/>
+      <w:szCs w:val="22"/>
+    </w:rPr>
+  </w:style>
+  <w:style w:type="paragraph" w:styleId="Heading5">
+    <w:name w:val="heading 5"/>
+    <w:basedOn w:val="Normal"/>
+    <w:next w:val="Normal"/>
+    <w:link w:val="Heading5Char"/>
+    <w:uiPriority w:val="9"/>
+    <w:semiHidden/>
+    <w:unhideWhenUsed/>
+    <w:qFormat/>
+    <w:rsid w:val="008524D4"/>
+    <w:pPr>
+      <w:keepNext/>
+      <w:keepLines/>
+      <w:spacing w:before="40" w:after="0"/>
+      <w:outlineLvl w:val="4"/>
+    </w:pPr>
+    <w:rPr>
+      <w:rFonts w:asciiTheme="majorHAnsi" w:eastAsiaTheme="majorEastAsia" w:hAnsiTheme="majorHAnsi" w:cstheme="majorBidi"/>
+      <w:color w:val="44546A" w:themeColor="text2"/>
+      <w:sz w:val="22"/>
+      <w:szCs w:val="22"/>
+    </w:rPr>
+  </w:style>
+  <w:style w:type="paragraph" w:styleId="Heading6">
+    <w:name w:val="heading 6"/>
+    <w:basedOn w:val="Normal"/>
+    <w:next w:val="Normal"/>
+    <w:link w:val="Heading6Char"/>
+    <w:uiPriority w:val="9"/>
+    <w:semiHidden/>
+    <w:unhideWhenUsed/>
+    <w:qFormat/>
+    <w:rsid w:val="008524D4"/>
+    <w:pPr>
+      <w:keepNext/>
+      <w:keepLines/>
+      <w:spacing w:before="40" w:after="0"/>
+      <w:outlineLvl w:val="5"/>
+    </w:pPr>
+    <w:rPr>
+      <w:rFonts w:asciiTheme="majorHAnsi" w:eastAsiaTheme="majorEastAsia" w:hAnsiTheme="majorHAnsi" w:cstheme="majorBidi"/>
+      <w:i/>
+      <w:iCs/>
+      <w:color w:val="44546A" w:themeColor="text2"/>
+      <w:sz w:val="21"/>
+      <w:szCs w:val="21"/>
+    </w:rPr>
+  </w:style>
+  <w:style w:type="paragraph" w:styleId="Heading7">
+    <w:name w:val="heading 7"/>
+    <w:basedOn w:val="Normal"/>
+    <w:next w:val="Normal"/>
+    <w:link w:val="Heading7Char"/>
+    <w:uiPriority w:val="9"/>
+    <w:semiHidden/>
+    <w:unhideWhenUsed/>
+    <w:qFormat/>
+    <w:rsid w:val="008524D4"/>
+    <w:pPr>
+      <w:keepNext/>
+      <w:keepLines/>
+      <w:spacing w:before="40" w:after="0"/>
+      <w:outlineLvl w:val="6"/>
+    </w:pPr>
+    <w:rPr>
+      <w:rFonts w:asciiTheme="majorHAnsi" w:eastAsiaTheme="majorEastAsia" w:hAnsiTheme="majorHAnsi" w:cstheme="majorBidi"/>
+      <w:i/>
+      <w:iCs/>
+      <w:color w:val="1F4E79" w:themeColor="accent1" w:themeShade="80"/>
+      <w:sz w:val="21"/>
+      <w:szCs w:val="21"/>
+    </w:rPr>
+  </w:style>
+  <w:style w:type="paragraph" w:styleId="Heading8">
+    <w:name w:val="heading 8"/>
+    <w:basedOn w:val="Normal"/>
+    <w:next w:val="Normal"/>
+    <w:link w:val="Heading8Char"/>
+    <w:uiPriority w:val="9"/>
+    <w:semiHidden/>
+    <w:unhideWhenUsed/>
+    <w:qFormat/>
+    <w:rsid w:val="008524D4"/>
+    <w:pPr>
+      <w:keepNext/>
+      <w:keepLines/>
+      <w:spacing w:before="40" w:after="0"/>
+      <w:outlineLvl w:val="7"/>
+    </w:pPr>
+    <w:rPr>
+      <w:rFonts w:asciiTheme="majorHAnsi" w:eastAsiaTheme="majorEastAsia" w:hAnsiTheme="majorHAnsi" w:cstheme="majorBidi"/>
+      <w:b/>
+      <w:bCs/>
+      <w:color w:val="44546A" w:themeColor="text2"/>
+    </w:rPr>
+  </w:style>
+  <w:style w:type="paragraph" w:styleId="Heading9">
+    <w:name w:val="heading 9"/>
+    <w:basedOn w:val="Normal"/>
+    <w:next w:val="Normal"/>
+    <w:link w:val="Heading9Char"/>
+    <w:uiPriority w:val="9"/>
+    <w:semiHidden/>
+    <w:unhideWhenUsed/>
+    <w:qFormat/>
+    <w:rsid w:val="008524D4"/>
+    <w:pPr>
+      <w:keepNext/>
+      <w:keepLines/>
+      <w:spacing w:before="40" w:after="0"/>
+      <w:outlineLvl w:val="8"/>
+    </w:pPr>
+    <w:rPr>
+      <w:rFonts w:asciiTheme="majorHAnsi" w:eastAsiaTheme="majorEastAsia" w:hAnsiTheme="majorHAnsi" w:cstheme="majorBidi"/>
+      <w:b/>
+      <w:bCs/>
+      <w:i/>
+      <w:iCs/>
+      <w:color w:val="44546A" w:themeColor="text2"/>
     </w:rPr>
   </w:style>
   <w:style w:type="character" w:default="1" w:styleId="DefaultParagraphFont">
@@ -1124,7 +1345,7 @@
     <w:basedOn w:val="DefaultParagraphFont"/>
     <w:link w:val="Heading1"/>
     <w:uiPriority w:val="9"/>
-    <w:rsid w:val="00447B7E"/>
+    <w:rsid w:val="008524D4"/>
     <w:rPr>
       <w:rFonts w:asciiTheme="majorHAnsi" w:eastAsiaTheme="majorEastAsia" w:hAnsiTheme="majorHAnsi" w:cstheme="majorBidi"/>
       <w:color w:val="2E74B5" w:themeColor="accent1" w:themeShade="BF"/>
@@ -1139,15 +1360,15 @@
     <w:link w:val="TitleChar"/>
     <w:uiPriority w:val="10"/>
     <w:qFormat/>
-    <w:rsid w:val="00447B7E"/>
+    <w:rsid w:val="008524D4"/>
     <w:pPr>
       <w:spacing w:after="0" w:line="240" w:lineRule="auto"/>
       <w:contextualSpacing/>
     </w:pPr>
     <w:rPr>
       <w:rFonts w:asciiTheme="majorHAnsi" w:eastAsiaTheme="majorEastAsia" w:hAnsiTheme="majorHAnsi" w:cstheme="majorBidi"/>
+      <w:color w:val="5B9BD5" w:themeColor="accent1"/>
       <w:spacing w:val="-10"/>
-      <w:kern w:val="28"/>
       <w:sz w:val="56"/>
       <w:szCs w:val="56"/>
     </w:rPr>
@@ -1157,11 +1378,11 @@
     <w:basedOn w:val="DefaultParagraphFont"/>
     <w:link w:val="Title"/>
     <w:uiPriority w:val="10"/>
-    <w:rsid w:val="00447B7E"/>
-    <w:rPr>
-      <w:rFonts w:asciiTheme="majorHAnsi" w:eastAsiaTheme="majorEastAsia" w:hAnsiTheme="majorHAnsi" w:cstheme="majorBidi"/>
+    <w:rsid w:val="008524D4"/>
+    <w:rPr>
+      <w:rFonts w:asciiTheme="majorHAnsi" w:eastAsiaTheme="majorEastAsia" w:hAnsiTheme="majorHAnsi" w:cstheme="majorBidi"/>
+      <w:color w:val="5B9BD5" w:themeColor="accent1"/>
       <w:spacing w:val="-10"/>
-      <w:kern w:val="28"/>
       <w:sz w:val="56"/>
       <w:szCs w:val="56"/>
     </w:rPr>
@@ -1182,13 +1403,340 @@
     <w:basedOn w:val="DefaultParagraphFont"/>
     <w:link w:val="Heading2"/>
     <w:uiPriority w:val="9"/>
-    <w:rsid w:val="00C12292"/>
-    <w:rPr>
-      <w:rFonts w:asciiTheme="majorHAnsi" w:eastAsiaTheme="majorEastAsia" w:hAnsiTheme="majorHAnsi" w:cstheme="majorBidi"/>
-      <w:color w:val="2E74B5" w:themeColor="accent1" w:themeShade="BF"/>
-      <w:sz w:val="26"/>
-      <w:szCs w:val="26"/>
-    </w:rPr>
+    <w:rsid w:val="008524D4"/>
+    <w:rPr>
+      <w:rFonts w:asciiTheme="majorHAnsi" w:eastAsiaTheme="majorEastAsia" w:hAnsiTheme="majorHAnsi" w:cstheme="majorBidi"/>
+      <w:color w:val="404040" w:themeColor="text1" w:themeTint="BF"/>
+      <w:sz w:val="28"/>
+      <w:szCs w:val="28"/>
+    </w:rPr>
+  </w:style>
+  <w:style w:type="character" w:customStyle="1" w:styleId="Heading3Char">
+    <w:name w:val="Heading 3 Char"/>
+    <w:basedOn w:val="DefaultParagraphFont"/>
+    <w:link w:val="Heading3"/>
+    <w:uiPriority w:val="9"/>
+    <w:semiHidden/>
+    <w:rsid w:val="008524D4"/>
+    <w:rPr>
+      <w:rFonts w:asciiTheme="majorHAnsi" w:eastAsiaTheme="majorEastAsia" w:hAnsiTheme="majorHAnsi" w:cstheme="majorBidi"/>
+      <w:color w:val="44546A" w:themeColor="text2"/>
+      <w:sz w:val="24"/>
+      <w:szCs w:val="24"/>
+    </w:rPr>
+  </w:style>
+  <w:style w:type="character" w:customStyle="1" w:styleId="Heading4Char">
+    <w:name w:val="Heading 4 Char"/>
+    <w:basedOn w:val="DefaultParagraphFont"/>
+    <w:link w:val="Heading4"/>
+    <w:uiPriority w:val="9"/>
+    <w:semiHidden/>
+    <w:rsid w:val="008524D4"/>
+    <w:rPr>
+      <w:rFonts w:asciiTheme="majorHAnsi" w:eastAsiaTheme="majorEastAsia" w:hAnsiTheme="majorHAnsi" w:cstheme="majorBidi"/>
+      <w:sz w:val="22"/>
+      <w:szCs w:val="22"/>
+    </w:rPr>
+  </w:style>
+  <w:style w:type="character" w:customStyle="1" w:styleId="Heading5Char">
+    <w:name w:val="Heading 5 Char"/>
+    <w:basedOn w:val="DefaultParagraphFont"/>
+    <w:link w:val="Heading5"/>
+    <w:uiPriority w:val="9"/>
+    <w:semiHidden/>
+    <w:rsid w:val="008524D4"/>
+    <w:rPr>
+      <w:rFonts w:asciiTheme="majorHAnsi" w:eastAsiaTheme="majorEastAsia" w:hAnsiTheme="majorHAnsi" w:cstheme="majorBidi"/>
+      <w:color w:val="44546A" w:themeColor="text2"/>
+      <w:sz w:val="22"/>
+      <w:szCs w:val="22"/>
+    </w:rPr>
+  </w:style>
+  <w:style w:type="character" w:customStyle="1" w:styleId="Heading6Char">
+    <w:name w:val="Heading 6 Char"/>
+    <w:basedOn w:val="DefaultParagraphFont"/>
+    <w:link w:val="Heading6"/>
+    <w:uiPriority w:val="9"/>
+    <w:semiHidden/>
+    <w:rsid w:val="008524D4"/>
+    <w:rPr>
+      <w:rFonts w:asciiTheme="majorHAnsi" w:eastAsiaTheme="majorEastAsia" w:hAnsiTheme="majorHAnsi" w:cstheme="majorBidi"/>
+      <w:i/>
+      <w:iCs/>
+      <w:color w:val="44546A" w:themeColor="text2"/>
+      <w:sz w:val="21"/>
+      <w:szCs w:val="21"/>
+    </w:rPr>
+  </w:style>
+  <w:style w:type="character" w:customStyle="1" w:styleId="Heading7Char">
+    <w:name w:val="Heading 7 Char"/>
+    <w:basedOn w:val="DefaultParagraphFont"/>
+    <w:link w:val="Heading7"/>
+    <w:uiPriority w:val="9"/>
+    <w:semiHidden/>
+    <w:rsid w:val="008524D4"/>
+    <w:rPr>
+      <w:rFonts w:asciiTheme="majorHAnsi" w:eastAsiaTheme="majorEastAsia" w:hAnsiTheme="majorHAnsi" w:cstheme="majorBidi"/>
+      <w:i/>
+      <w:iCs/>
+      <w:color w:val="1F4E79" w:themeColor="accent1" w:themeShade="80"/>
+      <w:sz w:val="21"/>
+      <w:szCs w:val="21"/>
+    </w:rPr>
+  </w:style>
+  <w:style w:type="character" w:customStyle="1" w:styleId="Heading8Char">
+    <w:name w:val="Heading 8 Char"/>
+    <w:basedOn w:val="DefaultParagraphFont"/>
+    <w:link w:val="Heading8"/>
+    <w:uiPriority w:val="9"/>
+    <w:semiHidden/>
+    <w:rsid w:val="008524D4"/>
+    <w:rPr>
+      <w:rFonts w:asciiTheme="majorHAnsi" w:eastAsiaTheme="majorEastAsia" w:hAnsiTheme="majorHAnsi" w:cstheme="majorBidi"/>
+      <w:b/>
+      <w:bCs/>
+      <w:color w:val="44546A" w:themeColor="text2"/>
+    </w:rPr>
+  </w:style>
+  <w:style w:type="character" w:customStyle="1" w:styleId="Heading9Char">
+    <w:name w:val="Heading 9 Char"/>
+    <w:basedOn w:val="DefaultParagraphFont"/>
+    <w:link w:val="Heading9"/>
+    <w:uiPriority w:val="9"/>
+    <w:semiHidden/>
+    <w:rsid w:val="008524D4"/>
+    <w:rPr>
+      <w:rFonts w:asciiTheme="majorHAnsi" w:eastAsiaTheme="majorEastAsia" w:hAnsiTheme="majorHAnsi" w:cstheme="majorBidi"/>
+      <w:b/>
+      <w:bCs/>
+      <w:i/>
+      <w:iCs/>
+      <w:color w:val="44546A" w:themeColor="text2"/>
+    </w:rPr>
+  </w:style>
+  <w:style w:type="paragraph" w:styleId="Caption">
+    <w:name w:val="caption"/>
+    <w:basedOn w:val="Normal"/>
+    <w:next w:val="Normal"/>
+    <w:uiPriority w:val="35"/>
+    <w:semiHidden/>
+    <w:unhideWhenUsed/>
+    <w:qFormat/>
+    <w:rsid w:val="008524D4"/>
+    <w:pPr>
+      <w:spacing w:line="240" w:lineRule="auto"/>
+    </w:pPr>
+    <w:rPr>
+      <w:b/>
+      <w:bCs/>
+      <w:smallCaps/>
+      <w:color w:val="595959" w:themeColor="text1" w:themeTint="A6"/>
+      <w:spacing w:val="6"/>
+    </w:rPr>
+  </w:style>
+  <w:style w:type="paragraph" w:styleId="Subtitle">
+    <w:name w:val="Subtitle"/>
+    <w:basedOn w:val="Normal"/>
+    <w:next w:val="Normal"/>
+    <w:link w:val="SubtitleChar"/>
+    <w:uiPriority w:val="11"/>
+    <w:qFormat/>
+    <w:rsid w:val="008524D4"/>
+    <w:pPr>
+      <w:numPr>
+        <w:ilvl w:val="1"/>
+      </w:numPr>
+      <w:spacing w:line="240" w:lineRule="auto"/>
+    </w:pPr>
+    <w:rPr>
+      <w:rFonts w:asciiTheme="majorHAnsi" w:eastAsiaTheme="majorEastAsia" w:hAnsiTheme="majorHAnsi" w:cstheme="majorBidi"/>
+      <w:sz w:val="24"/>
+      <w:szCs w:val="24"/>
+    </w:rPr>
+  </w:style>
+  <w:style w:type="character" w:customStyle="1" w:styleId="SubtitleChar">
+    <w:name w:val="Subtitle Char"/>
+    <w:basedOn w:val="DefaultParagraphFont"/>
+    <w:link w:val="Subtitle"/>
+    <w:uiPriority w:val="11"/>
+    <w:rsid w:val="008524D4"/>
+    <w:rPr>
+      <w:rFonts w:asciiTheme="majorHAnsi" w:eastAsiaTheme="majorEastAsia" w:hAnsiTheme="majorHAnsi" w:cstheme="majorBidi"/>
+      <w:sz w:val="24"/>
+      <w:szCs w:val="24"/>
+    </w:rPr>
+  </w:style>
+  <w:style w:type="character" w:styleId="Strong">
+    <w:name w:val="Strong"/>
+    <w:basedOn w:val="DefaultParagraphFont"/>
+    <w:uiPriority w:val="22"/>
+    <w:qFormat/>
+    <w:rsid w:val="008524D4"/>
+    <w:rPr>
+      <w:b/>
+      <w:bCs/>
+    </w:rPr>
+  </w:style>
+  <w:style w:type="character" w:styleId="Emphasis">
+    <w:name w:val="Emphasis"/>
+    <w:basedOn w:val="DefaultParagraphFont"/>
+    <w:uiPriority w:val="20"/>
+    <w:qFormat/>
+    <w:rsid w:val="008524D4"/>
+    <w:rPr>
+      <w:i/>
+      <w:iCs/>
+    </w:rPr>
+  </w:style>
+  <w:style w:type="paragraph" w:styleId="NoSpacing">
+    <w:name w:val="No Spacing"/>
+    <w:uiPriority w:val="1"/>
+    <w:qFormat/>
+    <w:rsid w:val="008524D4"/>
+    <w:pPr>
+      <w:spacing w:after="0" w:line="240" w:lineRule="auto"/>
+    </w:pPr>
+  </w:style>
+  <w:style w:type="paragraph" w:styleId="Quote">
+    <w:name w:val="Quote"/>
+    <w:basedOn w:val="Normal"/>
+    <w:next w:val="Normal"/>
+    <w:link w:val="QuoteChar"/>
+    <w:uiPriority w:val="29"/>
+    <w:qFormat/>
+    <w:rsid w:val="008524D4"/>
+    <w:pPr>
+      <w:spacing w:before="160"/>
+      <w:ind w:left="720" w:right="720"/>
+    </w:pPr>
+    <w:rPr>
+      <w:i/>
+      <w:iCs/>
+      <w:color w:val="404040" w:themeColor="text1" w:themeTint="BF"/>
+    </w:rPr>
+  </w:style>
+  <w:style w:type="character" w:customStyle="1" w:styleId="QuoteChar">
+    <w:name w:val="Quote Char"/>
+    <w:basedOn w:val="DefaultParagraphFont"/>
+    <w:link w:val="Quote"/>
+    <w:uiPriority w:val="29"/>
+    <w:rsid w:val="008524D4"/>
+    <w:rPr>
+      <w:i/>
+      <w:iCs/>
+      <w:color w:val="404040" w:themeColor="text1" w:themeTint="BF"/>
+    </w:rPr>
+  </w:style>
+  <w:style w:type="paragraph" w:styleId="IntenseQuote">
+    <w:name w:val="Intense Quote"/>
+    <w:basedOn w:val="Normal"/>
+    <w:next w:val="Normal"/>
+    <w:link w:val="IntenseQuoteChar"/>
+    <w:uiPriority w:val="30"/>
+    <w:qFormat/>
+    <w:rsid w:val="008524D4"/>
+    <w:pPr>
+      <w:pBdr>
+        <w:left w:val="single" w:sz="18" w:space="12" w:color="5B9BD5" w:themeColor="accent1"/>
+      </w:pBdr>
+      <w:spacing w:before="100" w:beforeAutospacing="1" w:line="300" w:lineRule="auto"/>
+      <w:ind w:left="1224" w:right="1224"/>
+    </w:pPr>
+    <w:rPr>
+      <w:rFonts w:asciiTheme="majorHAnsi" w:eastAsiaTheme="majorEastAsia" w:hAnsiTheme="majorHAnsi" w:cstheme="majorBidi"/>
+      <w:color w:val="5B9BD5" w:themeColor="accent1"/>
+      <w:sz w:val="28"/>
+      <w:szCs w:val="28"/>
+    </w:rPr>
+  </w:style>
+  <w:style w:type="character" w:customStyle="1" w:styleId="IntenseQuoteChar">
+    <w:name w:val="Intense Quote Char"/>
+    <w:basedOn w:val="DefaultParagraphFont"/>
+    <w:link w:val="IntenseQuote"/>
+    <w:uiPriority w:val="30"/>
+    <w:rsid w:val="008524D4"/>
+    <w:rPr>
+      <w:rFonts w:asciiTheme="majorHAnsi" w:eastAsiaTheme="majorEastAsia" w:hAnsiTheme="majorHAnsi" w:cstheme="majorBidi"/>
+      <w:color w:val="5B9BD5" w:themeColor="accent1"/>
+      <w:sz w:val="28"/>
+      <w:szCs w:val="28"/>
+    </w:rPr>
+  </w:style>
+  <w:style w:type="character" w:styleId="SubtleEmphasis">
+    <w:name w:val="Subtle Emphasis"/>
+    <w:basedOn w:val="DefaultParagraphFont"/>
+    <w:uiPriority w:val="19"/>
+    <w:qFormat/>
+    <w:rsid w:val="008524D4"/>
+    <w:rPr>
+      <w:i/>
+      <w:iCs/>
+      <w:color w:val="404040" w:themeColor="text1" w:themeTint="BF"/>
+    </w:rPr>
+  </w:style>
+  <w:style w:type="character" w:styleId="IntenseEmphasis">
+    <w:name w:val="Intense Emphasis"/>
+    <w:basedOn w:val="DefaultParagraphFont"/>
+    <w:uiPriority w:val="21"/>
+    <w:qFormat/>
+    <w:rsid w:val="008524D4"/>
+    <w:rPr>
+      <w:b/>
+      <w:bCs/>
+      <w:i/>
+      <w:iCs/>
+    </w:rPr>
+  </w:style>
+  <w:style w:type="character" w:styleId="SubtleReference">
+    <w:name w:val="Subtle Reference"/>
+    <w:basedOn w:val="DefaultParagraphFont"/>
+    <w:uiPriority w:val="31"/>
+    <w:qFormat/>
+    <w:rsid w:val="008524D4"/>
+    <w:rPr>
+      <w:smallCaps/>
+      <w:color w:val="404040" w:themeColor="text1" w:themeTint="BF"/>
+      <w:u w:val="single" w:color="7F7F7F" w:themeColor="text1" w:themeTint="80"/>
+    </w:rPr>
+  </w:style>
+  <w:style w:type="character" w:styleId="IntenseReference">
+    <w:name w:val="Intense Reference"/>
+    <w:basedOn w:val="DefaultParagraphFont"/>
+    <w:uiPriority w:val="32"/>
+    <w:qFormat/>
+    <w:rsid w:val="008524D4"/>
+    <w:rPr>
+      <w:b/>
+      <w:bCs/>
+      <w:smallCaps/>
+      <w:spacing w:val="5"/>
+      <w:u w:val="single"/>
+    </w:rPr>
+  </w:style>
+  <w:style w:type="character" w:styleId="BookTitle">
+    <w:name w:val="Book Title"/>
+    <w:basedOn w:val="DefaultParagraphFont"/>
+    <w:uiPriority w:val="33"/>
+    <w:qFormat/>
+    <w:rsid w:val="008524D4"/>
+    <w:rPr>
+      <w:b/>
+      <w:bCs/>
+      <w:smallCaps/>
+    </w:rPr>
+  </w:style>
+  <w:style w:type="paragraph" w:styleId="TOCHeading">
+    <w:name w:val="TOC Heading"/>
+    <w:basedOn w:val="Heading1"/>
+    <w:next w:val="Normal"/>
+    <w:uiPriority w:val="39"/>
+    <w:semiHidden/>
+    <w:unhideWhenUsed/>
+    <w:qFormat/>
+    <w:rsid w:val="008524D4"/>
+    <w:pPr>
+      <w:outlineLvl w:val="9"/>
+    </w:pPr>
   </w:style>
 </w:styles>
 </file>

</xml_diff>